<commit_message>
Add Player vs Player Mode
</commit_message>
<xml_diff>
--- a/docs/ProjectA-Outlinev2.docx
+++ b/docs/ProjectA-Outlinev2.docx
@@ -1,6 +1,6 @@
 
 <file path=word/document.xml><?xml version="1.0" encoding="utf-8"?>
-<w:document xmlns:wpc="http://schemas.microsoft.com/office/word/2010/wordprocessingCanvas" xmlns:cx="http://schemas.microsoft.com/office/drawing/2014/chartex" xmlns:mc="http://schemas.openxmlformats.org/markup-compatibility/2006" xmlns:o="urn:schemas-microsoft-com:office:office" xmlns:r="http://schemas.openxmlformats.org/officeDocument/2006/relationships" xmlns:m="http://schemas.openxmlformats.org/officeDocument/2006/math" xmlns:v="urn:schemas-microsoft-com:vml" xmlns:wp14="http://schemas.microsoft.com/office/word/2010/wordprocessingDrawing" xmlns:wp="http://schemas.openxmlformats.org/drawingml/2006/wordprocessingDrawing" xmlns:w10="urn:schemas-microsoft-com:office:word" xmlns:w="http://schemas.openxmlformats.org/wordprocessingml/2006/main" xmlns:w14="http://schemas.microsoft.com/office/word/2010/wordml" xmlns:w15="http://schemas.microsoft.com/office/word/2012/wordml" xmlns:w16se="http://schemas.microsoft.com/office/word/2015/wordml/symex" xmlns:wpg="http://schemas.microsoft.com/office/word/2010/wordprocessingGroup" xmlns:wpi="http://schemas.microsoft.com/office/word/2010/wordprocessingInk" xmlns:wne="http://schemas.microsoft.com/office/word/2006/wordml" xmlns:wps="http://schemas.microsoft.com/office/word/2010/wordprocessingShape" mc:Ignorable="w14 w15 w16se wp14">
+<w:document xmlns:wpc="http://schemas.microsoft.com/office/word/2010/wordprocessingCanvas" xmlns:cx="http://schemas.microsoft.com/office/drawing/2014/chartex" xmlns:cx1="http://schemas.microsoft.com/office/drawing/2015/9/8/chartex" xmlns:cx2="http://schemas.microsoft.com/office/drawing/2015/10/21/chartex" xmlns:cx3="http://schemas.microsoft.com/office/drawing/2016/5/9/chartex" xmlns:cx4="http://schemas.microsoft.com/office/drawing/2016/5/10/chartex" xmlns:cx5="http://schemas.microsoft.com/office/drawing/2016/5/11/chartex" xmlns:cx6="http://schemas.microsoft.com/office/drawing/2016/5/12/chartex" xmlns:cx7="http://schemas.microsoft.com/office/drawing/2016/5/13/chartex" xmlns:cx8="http://schemas.microsoft.com/office/drawing/2016/5/14/chartex" xmlns:mc="http://schemas.openxmlformats.org/markup-compatibility/2006" xmlns:aink="http://schemas.microsoft.com/office/drawing/2016/ink" xmlns:am3d="http://schemas.microsoft.com/office/drawing/2017/model3d" xmlns:o="urn:schemas-microsoft-com:office:office" xmlns:r="http://schemas.openxmlformats.org/officeDocument/2006/relationships" xmlns:m="http://schemas.openxmlformats.org/officeDocument/2006/math" xmlns:v="urn:schemas-microsoft-com:vml" xmlns:wp14="http://schemas.microsoft.com/office/word/2010/wordprocessingDrawing" xmlns:wp="http://schemas.openxmlformats.org/drawingml/2006/wordprocessingDrawing" xmlns:w10="urn:schemas-microsoft-com:office:word" xmlns:w="http://schemas.openxmlformats.org/wordprocessingml/2006/main" xmlns:w14="http://schemas.microsoft.com/office/word/2010/wordml" xmlns:w15="http://schemas.microsoft.com/office/word/2012/wordml" xmlns:w16cid="http://schemas.microsoft.com/office/word/2016/wordml/cid" xmlns:w16se="http://schemas.microsoft.com/office/word/2015/wordml/symex" xmlns:wpg="http://schemas.microsoft.com/office/word/2010/wordprocessingGroup" xmlns:wpi="http://schemas.microsoft.com/office/word/2010/wordprocessingInk" xmlns:wne="http://schemas.microsoft.com/office/word/2006/wordml" xmlns:wps="http://schemas.microsoft.com/office/word/2010/wordprocessingShape" mc:Ignorable="w14 w15 w16se w16cid wp14">
   <w:body>
     <w:tbl>
       <w:tblPr>
@@ -105,7 +105,7 @@
                     </wp:anchor>
                   </w:drawing>
                 </mc:Choice>
-                <mc:Fallback xmlns:w16cid="http://schemas.microsoft.com/office/word/2016/wordml/cid" xmlns:am3d="http://schemas.microsoft.com/office/drawing/2017/model3d" xmlns:aink="http://schemas.microsoft.com/office/drawing/2016/ink" xmlns:cx8="http://schemas.microsoft.com/office/drawing/2016/5/14/chartex" xmlns:cx7="http://schemas.microsoft.com/office/drawing/2016/5/13/chartex" xmlns:cx6="http://schemas.microsoft.com/office/drawing/2016/5/12/chartex" xmlns:cx5="http://schemas.microsoft.com/office/drawing/2016/5/11/chartex" xmlns:cx4="http://schemas.microsoft.com/office/drawing/2016/5/10/chartex" xmlns:cx3="http://schemas.microsoft.com/office/drawing/2016/5/9/chartex" xmlns:cx2="http://schemas.microsoft.com/office/drawing/2015/10/21/chartex" xmlns:cx1="http://schemas.microsoft.com/office/drawing/2015/9/8/chartex">
+                <mc:Fallback>
                   <w:pict>
                     <v:rect w14:anchorId="5B3F2AA4" id="Rectangle 5" o:spid="_x0000_s1026" style="position:absolute;margin-left:-21.7pt;margin-top:3.4pt;width:496.85pt;height:728.75pt;z-index:251660288;visibility:visible;mso-wrap-style:square;mso-width-percent:0;mso-height-percent:0;mso-wrap-distance-left:9pt;mso-wrap-distance-top:0;mso-wrap-distance-right:9pt;mso-wrap-distance-bottom:0;mso-position-horizontal:absolute;mso-position-horizontal-relative:text;mso-position-vertical:absolute;mso-position-vertical-relative:text;mso-width-percent:0;mso-height-percent:0;mso-width-relative:page;mso-height-relative:page;v-text-anchor:top" o:gfxdata="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" o:allowincell="f" filled="f"/>
                   </w:pict>
@@ -192,7 +192,7 @@
                     </wp:anchor>
                   </w:drawing>
                 </mc:Choice>
-                <mc:Fallback xmlns:w16cid="http://schemas.microsoft.com/office/word/2016/wordml/cid" xmlns:am3d="http://schemas.microsoft.com/office/drawing/2017/model3d" xmlns:aink="http://schemas.microsoft.com/office/drawing/2016/ink" xmlns:cx8="http://schemas.microsoft.com/office/drawing/2016/5/14/chartex" xmlns:cx7="http://schemas.microsoft.com/office/drawing/2016/5/13/chartex" xmlns:cx6="http://schemas.microsoft.com/office/drawing/2016/5/12/chartex" xmlns:cx5="http://schemas.microsoft.com/office/drawing/2016/5/11/chartex" xmlns:cx4="http://schemas.microsoft.com/office/drawing/2016/5/10/chartex" xmlns:cx3="http://schemas.microsoft.com/office/drawing/2016/5/9/chartex" xmlns:cx2="http://schemas.microsoft.com/office/drawing/2015/10/21/chartex" xmlns:cx1="http://schemas.microsoft.com/office/drawing/2015/9/8/chartex">
+                <mc:Fallback>
                   <w:pict>
                     <v:rect w14:anchorId="23774058" id="Rectangle 4" o:spid="_x0000_s1026" style="position:absolute;margin-left:-17.7pt;margin-top:-.35pt;width:490.15pt;height:736.1pt;z-index:-251655168;visibility:visible;mso-wrap-style:square;mso-width-percent:0;mso-height-percent:0;mso-wrap-distance-left:9pt;mso-wrap-distance-top:0;mso-wrap-distance-right:9pt;mso-wrap-distance-bottom:0;mso-position-horizontal:absolute;mso-position-horizontal-relative:text;mso-position-vertical:absolute;mso-position-vertical-relative:text;mso-width-percent:0;mso-height-percent:0;mso-width-relative:page;mso-height-relative:page;v-text-anchor:top" o:gfxdata="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" o:allowincell="f" filled="f" fillcolor="#ff9"/>
                   </w:pict>
@@ -7376,8 +7376,12 @@
         <w:tc>
           <w:tcPr>
             <w:tcW w:w="715" w:type="dxa"/>
+            <w:vAlign w:val="center"/>
           </w:tcPr>
           <w:p>
+            <w:pPr>
+              <w:jc w:val="left"/>
+            </w:pPr>
             <w:r>
               <w:t>1</w:t>
             </w:r>
@@ -7386,8 +7390,12 @@
         <w:tc>
           <w:tcPr>
             <w:tcW w:w="2070" w:type="dxa"/>
+            <w:vAlign w:val="center"/>
           </w:tcPr>
           <w:p>
+            <w:pPr>
+              <w:jc w:val="left"/>
+            </w:pPr>
             <w:r>
               <w:t>Models.Country</w:t>
             </w:r>
@@ -7396,8 +7404,12 @@
         <w:tc>
           <w:tcPr>
             <w:tcW w:w="6234" w:type="dxa"/>
+            <w:vAlign w:val="center"/>
           </w:tcPr>
           <w:p>
+            <w:pPr>
+              <w:jc w:val="left"/>
+            </w:pPr>
             <w:r>
               <w:t>Chứa thông tin của một quốc gia (Tên quốc gia, mã quốc gia, ngôn ngữ)</w:t>
             </w:r>
@@ -7408,8 +7420,12 @@
         <w:tc>
           <w:tcPr>
             <w:tcW w:w="715" w:type="dxa"/>
+            <w:vAlign w:val="center"/>
           </w:tcPr>
           <w:p>
+            <w:pPr>
+              <w:jc w:val="left"/>
+            </w:pPr>
             <w:r>
               <w:t>2</w:t>
             </w:r>
@@ -7418,8 +7434,12 @@
         <w:tc>
           <w:tcPr>
             <w:tcW w:w="2070" w:type="dxa"/>
+            <w:vAlign w:val="center"/>
           </w:tcPr>
           <w:p>
+            <w:pPr>
+              <w:jc w:val="left"/>
+            </w:pPr>
             <w:r>
               <w:t>Models.CountryUnit</w:t>
             </w:r>
@@ -7428,8 +7448,12 @@
         <w:tc>
           <w:tcPr>
             <w:tcW w:w="6234" w:type="dxa"/>
+            <w:vAlign w:val="center"/>
           </w:tcPr>
           <w:p>
+            <w:pPr>
+              <w:jc w:val="left"/>
+            </w:pPr>
             <w:r>
               <w:t>Tập hợp các quốc gia nằm gần nhau xét theo kinh độ xấp xỉ và tọa độ xấp xỉ.</w:t>
             </w:r>
@@ -7440,8 +7464,12 @@
         <w:tc>
           <w:tcPr>
             <w:tcW w:w="715" w:type="dxa"/>
+            <w:vAlign w:val="center"/>
           </w:tcPr>
           <w:p>
+            <w:pPr>
+              <w:jc w:val="left"/>
+            </w:pPr>
             <w:r>
               <w:t>3</w:t>
             </w:r>
@@ -7450,8 +7478,12 @@
         <w:tc>
           <w:tcPr>
             <w:tcW w:w="2070" w:type="dxa"/>
+            <w:vAlign w:val="center"/>
           </w:tcPr>
           <w:p>
+            <w:pPr>
+              <w:jc w:val="left"/>
+            </w:pPr>
             <w:r>
               <w:t>Models.WorldMap</w:t>
             </w:r>
@@ -7460,8 +7492,12 @@
         <w:tc>
           <w:tcPr>
             <w:tcW w:w="6234" w:type="dxa"/>
+            <w:vAlign w:val="center"/>
           </w:tcPr>
           <w:p>
+            <w:pPr>
+              <w:jc w:val="left"/>
+            </w:pPr>
             <w:r>
               <w:t>Mô tả bản đồ thế giới, gồm một mảng hai chiều chia theo kinh độ và vĩ độ như thực tế. Mảng gồm 12 cột, 6 dòng. Mỗi một ô là một CountryUnit.</w:t>
             </w:r>
@@ -7472,8 +7508,12 @@
         <w:tc>
           <w:tcPr>
             <w:tcW w:w="715" w:type="dxa"/>
+            <w:vAlign w:val="center"/>
           </w:tcPr>
           <w:p>
+            <w:pPr>
+              <w:jc w:val="left"/>
+            </w:pPr>
             <w:r>
               <w:t>4</w:t>
             </w:r>
@@ -7482,8 +7522,12 @@
         <w:tc>
           <w:tcPr>
             <w:tcW w:w="2070" w:type="dxa"/>
+            <w:vAlign w:val="center"/>
           </w:tcPr>
           <w:p>
+            <w:pPr>
+              <w:jc w:val="left"/>
+            </w:pPr>
             <w:r>
               <w:t>Models.Question</w:t>
             </w:r>
@@ -7492,8 +7536,12 @@
         <w:tc>
           <w:tcPr>
             <w:tcW w:w="6234" w:type="dxa"/>
+            <w:vAlign w:val="center"/>
           </w:tcPr>
           <w:p>
+            <w:pPr>
+              <w:jc w:val="left"/>
+            </w:pPr>
             <w:r>
               <w:t>Mô tả một câu hỏi, gồm câu hỏi và 4 câu trả lời.</w:t>
             </w:r>
@@ -7504,8 +7552,12 @@
         <w:tc>
           <w:tcPr>
             <w:tcW w:w="715" w:type="dxa"/>
+            <w:vAlign w:val="center"/>
           </w:tcPr>
           <w:p>
+            <w:pPr>
+              <w:jc w:val="left"/>
+            </w:pPr>
             <w:r>
               <w:t>5</w:t>
             </w:r>
@@ -7514,8 +7566,12 @@
         <w:tc>
           <w:tcPr>
             <w:tcW w:w="2070" w:type="dxa"/>
+            <w:vAlign w:val="center"/>
           </w:tcPr>
           <w:p>
+            <w:pPr>
+              <w:jc w:val="left"/>
+            </w:pPr>
             <w:r>
               <w:t>Models.QuestionBundle</w:t>
             </w:r>
@@ -7524,8 +7580,12 @@
         <w:tc>
           <w:tcPr>
             <w:tcW w:w="6234" w:type="dxa"/>
+            <w:vAlign w:val="center"/>
           </w:tcPr>
           <w:p>
+            <w:pPr>
+              <w:jc w:val="left"/>
+            </w:pPr>
             <w:r>
               <w:t>Tập hợp các câu hỏi, được tạo ra ngẫu nhiên nhưng phù hợp cho mọi người. Phát sinh gói câu hỏi với mức độ và trật tự khác nhau dựa trên thuật toán vết dầu loang.</w:t>
             </w:r>
@@ -7699,8 +7759,12 @@
         <w:tc>
           <w:tcPr>
             <w:tcW w:w="805" w:type="dxa"/>
+            <w:vAlign w:val="center"/>
           </w:tcPr>
           <w:p>
+            <w:pPr>
+              <w:jc w:val="left"/>
+            </w:pPr>
             <w:r>
               <w:t>1</w:t>
             </w:r>
@@ -7709,8 +7773,12 @@
         <w:tc>
           <w:tcPr>
             <w:tcW w:w="2160" w:type="dxa"/>
+            <w:vAlign w:val="center"/>
           </w:tcPr>
           <w:p>
+            <w:pPr>
+              <w:jc w:val="left"/>
+            </w:pPr>
             <w:r>
               <w:t>MainActivity</w:t>
             </w:r>
@@ -7719,8 +7787,12 @@
         <w:tc>
           <w:tcPr>
             <w:tcW w:w="5694" w:type="dxa"/>
+            <w:vAlign w:val="center"/>
           </w:tcPr>
           <w:p>
+            <w:pPr>
+              <w:jc w:val="left"/>
+            </w:pPr>
             <w:r>
               <w:t>Menu chính, quản lý việc đăng nhập Google, Facebook.</w:t>
             </w:r>
@@ -7731,8 +7803,12 @@
         <w:tc>
           <w:tcPr>
             <w:tcW w:w="805" w:type="dxa"/>
+            <w:vAlign w:val="center"/>
           </w:tcPr>
           <w:p>
+            <w:pPr>
+              <w:jc w:val="left"/>
+            </w:pPr>
             <w:r>
               <w:t>2</w:t>
             </w:r>
@@ -7741,8 +7817,12 @@
         <w:tc>
           <w:tcPr>
             <w:tcW w:w="2160" w:type="dxa"/>
+            <w:vAlign w:val="center"/>
           </w:tcPr>
           <w:p>
+            <w:pPr>
+              <w:jc w:val="left"/>
+            </w:pPr>
             <w:r>
               <w:t>ModeActivity</w:t>
             </w:r>
@@ -7751,8 +7831,12 @@
         <w:tc>
           <w:tcPr>
             <w:tcW w:w="5694" w:type="dxa"/>
+            <w:vAlign w:val="center"/>
           </w:tcPr>
           <w:p>
+            <w:pPr>
+              <w:jc w:val="left"/>
+            </w:pPr>
             <w:r>
               <w:t>Menu tùy chọn chức năng, bao gồm chế độ chơi, hướng dẫn, xem bảng xếp hạng, thành tựu, cài đặt.</w:t>
             </w:r>
@@ -7763,8 +7847,12 @@
         <w:tc>
           <w:tcPr>
             <w:tcW w:w="805" w:type="dxa"/>
+            <w:vAlign w:val="center"/>
           </w:tcPr>
           <w:p>
+            <w:pPr>
+              <w:jc w:val="left"/>
+            </w:pPr>
             <w:r>
               <w:t>3</w:t>
             </w:r>
@@ -7773,8 +7861,12 @@
         <w:tc>
           <w:tcPr>
             <w:tcW w:w="2160" w:type="dxa"/>
+            <w:vAlign w:val="center"/>
           </w:tcPr>
           <w:p>
+            <w:pPr>
+              <w:jc w:val="left"/>
+            </w:pPr>
             <w:r>
               <w:t>Setting</w:t>
             </w:r>
@@ -7783,8 +7875,12 @@
         <w:tc>
           <w:tcPr>
             <w:tcW w:w="5694" w:type="dxa"/>
+            <w:vAlign w:val="center"/>
           </w:tcPr>
           <w:p>
+            <w:pPr>
+              <w:jc w:val="left"/>
+            </w:pPr>
             <w:r>
               <w:t>Quản lý các tùy chọn của ứng dụng (Chế độ chơi, âm thanh, vị trí). Ngoài ra còn lưu các đối tượng dùng chung của các class khác (tài khoản Google, tài khoản Facebook,…)</w:t>
             </w:r>
@@ -7795,8 +7891,12 @@
         <w:tc>
           <w:tcPr>
             <w:tcW w:w="805" w:type="dxa"/>
+            <w:vAlign w:val="center"/>
           </w:tcPr>
           <w:p>
+            <w:pPr>
+              <w:jc w:val="left"/>
+            </w:pPr>
             <w:r>
               <w:t>4</w:t>
             </w:r>
@@ -7805,8 +7905,12 @@
         <w:tc>
           <w:tcPr>
             <w:tcW w:w="2160" w:type="dxa"/>
+            <w:vAlign w:val="center"/>
           </w:tcPr>
           <w:p>
+            <w:pPr>
+              <w:jc w:val="left"/>
+            </w:pPr>
             <w:r>
               <w:t>SoundManager</w:t>
             </w:r>
@@ -7815,8 +7919,12 @@
         <w:tc>
           <w:tcPr>
             <w:tcW w:w="5694" w:type="dxa"/>
+            <w:vAlign w:val="center"/>
           </w:tcPr>
           <w:p>
+            <w:pPr>
+              <w:jc w:val="left"/>
+            </w:pPr>
             <w:r>
               <w:t>Quản lý việc phát âm thanh trong ứng dụng</w:t>
             </w:r>
@@ -7827,8 +7935,12 @@
         <w:tc>
           <w:tcPr>
             <w:tcW w:w="805" w:type="dxa"/>
+            <w:vAlign w:val="center"/>
           </w:tcPr>
           <w:p>
+            <w:pPr>
+              <w:jc w:val="left"/>
+            </w:pPr>
             <w:r>
               <w:t>5</w:t>
             </w:r>
@@ -7837,8 +7949,12 @@
         <w:tc>
           <w:tcPr>
             <w:tcW w:w="2160" w:type="dxa"/>
+            <w:vAlign w:val="center"/>
           </w:tcPr>
           <w:p>
+            <w:pPr>
+              <w:jc w:val="left"/>
+            </w:pPr>
             <w:r>
               <w:t>OptionActivity</w:t>
             </w:r>
@@ -7847,8 +7963,12 @@
         <w:tc>
           <w:tcPr>
             <w:tcW w:w="5694" w:type="dxa"/>
+            <w:vAlign w:val="center"/>
           </w:tcPr>
           <w:p>
+            <w:pPr>
+              <w:jc w:val="left"/>
+            </w:pPr>
             <w:r>
               <w:t>Tạo giao diện cho phép tùy chỉnh Setting và lưu các tùy chỉnh ấy lại.</w:t>
             </w:r>
@@ -7859,8 +7979,12 @@
         <w:tc>
           <w:tcPr>
             <w:tcW w:w="805" w:type="dxa"/>
+            <w:vAlign w:val="center"/>
           </w:tcPr>
           <w:p>
+            <w:pPr>
+              <w:jc w:val="left"/>
+            </w:pPr>
             <w:r>
               <w:t>6</w:t>
             </w:r>
@@ -7869,8 +7993,12 @@
         <w:tc>
           <w:tcPr>
             <w:tcW w:w="2160" w:type="dxa"/>
+            <w:vAlign w:val="center"/>
           </w:tcPr>
           <w:p>
+            <w:pPr>
+              <w:jc w:val="left"/>
+            </w:pPr>
             <w:r>
               <w:t>FlagModeActivity</w:t>
             </w:r>
@@ -7879,8 +8007,12 @@
         <w:tc>
           <w:tcPr>
             <w:tcW w:w="5694" w:type="dxa"/>
+            <w:vAlign w:val="center"/>
           </w:tcPr>
           <w:p>
+            <w:pPr>
+              <w:jc w:val="left"/>
+            </w:pPr>
             <w:r>
               <w:t>Chế độ chơi đoán cờ dựa vào tên quốc gia.</w:t>
             </w:r>
@@ -7891,8 +8023,12 @@
         <w:tc>
           <w:tcPr>
             <w:tcW w:w="805" w:type="dxa"/>
+            <w:vAlign w:val="center"/>
           </w:tcPr>
           <w:p>
+            <w:pPr>
+              <w:jc w:val="left"/>
+            </w:pPr>
             <w:r>
               <w:t>7</w:t>
             </w:r>
@@ -7901,8 +8037,12 @@
         <w:tc>
           <w:tcPr>
             <w:tcW w:w="2160" w:type="dxa"/>
+            <w:vAlign w:val="center"/>
           </w:tcPr>
           <w:p>
+            <w:pPr>
+              <w:jc w:val="left"/>
+            </w:pPr>
             <w:r>
               <w:t>NameModeActivity</w:t>
             </w:r>
@@ -7911,8 +8051,12 @@
         <w:tc>
           <w:tcPr>
             <w:tcW w:w="5694" w:type="dxa"/>
+            <w:vAlign w:val="center"/>
           </w:tcPr>
           <w:p>
+            <w:pPr>
+              <w:jc w:val="left"/>
+            </w:pPr>
             <w:r>
               <w:t>Chế độ chơi đoán tên nước dựa vào quốc kỳ.</w:t>
             </w:r>
@@ -7923,8 +8067,12 @@
         <w:tc>
           <w:tcPr>
             <w:tcW w:w="805" w:type="dxa"/>
+            <w:vAlign w:val="center"/>
           </w:tcPr>
           <w:p>
+            <w:pPr>
+              <w:jc w:val="left"/>
+            </w:pPr>
             <w:r>
               <w:t>8</w:t>
             </w:r>
@@ -7933,8 +8081,12 @@
         <w:tc>
           <w:tcPr>
             <w:tcW w:w="2160" w:type="dxa"/>
+            <w:vAlign w:val="center"/>
           </w:tcPr>
           <w:p>
+            <w:pPr>
+              <w:jc w:val="left"/>
+            </w:pPr>
             <w:r>
               <w:t>GameOverActivity</w:t>
             </w:r>
@@ -7943,8 +8095,12 @@
         <w:tc>
           <w:tcPr>
             <w:tcW w:w="5694" w:type="dxa"/>
+            <w:vAlign w:val="center"/>
           </w:tcPr>
           <w:p>
+            <w:pPr>
+              <w:jc w:val="left"/>
+            </w:pPr>
             <w:r>
               <w:t>Hiển thị giao diện kết thúc chơi cùng với điểm của người chơi. Thực hiện lưu điểm cao lên bảng xếp hạng thế giới. Cho phép người chơi share kết quả lên mạng xã hội.</w:t>
             </w:r>
@@ -17163,24 +17319,14 @@
                             <w:r>
                               <w:t xml:space="preserve">Hình </w:t>
                             </w:r>
-                            <w:r>
-                              <w:fldChar w:fldCharType="begin"/>
-                            </w:r>
-                            <w:r>
-                              <w:instrText xml:space="preserve"> SEQ Hình \* ARABIC </w:instrText>
-                            </w:r>
-                            <w:r>
-                              <w:fldChar w:fldCharType="separate"/>
-                            </w:r>
-                            <w:r>
-                              <w:rPr>
-                                <w:noProof/>
-                              </w:rPr>
-                              <w:t>7</w:t>
-                            </w:r>
-                            <w:r>
-                              <w:fldChar w:fldCharType="end"/>
-                            </w:r>
+                            <w:fldSimple w:instr=" SEQ Hình \* ARABIC ">
+                              <w:r>
+                                <w:rPr>
+                                  <w:noProof/>
+                                </w:rPr>
+                                <w:t>7</w:t>
+                              </w:r>
+                            </w:fldSimple>
                             <w:r>
                               <w:t>: Đọc dữ liệu XML</w:t>
                             </w:r>
@@ -17219,24 +17365,14 @@
                       <w:r>
                         <w:t xml:space="preserve">Hình </w:t>
                       </w:r>
-                      <w:r>
-                        <w:fldChar w:fldCharType="begin"/>
-                      </w:r>
-                      <w:r>
-                        <w:instrText xml:space="preserve"> SEQ Hình \* ARABIC </w:instrText>
-                      </w:r>
-                      <w:r>
-                        <w:fldChar w:fldCharType="separate"/>
-                      </w:r>
-                      <w:r>
-                        <w:rPr>
-                          <w:noProof/>
-                        </w:rPr>
-                        <w:t>7</w:t>
-                      </w:r>
-                      <w:r>
-                        <w:fldChar w:fldCharType="end"/>
-                      </w:r>
+                      <w:fldSimple w:instr=" SEQ Hình \* ARABIC ">
+                        <w:r>
+                          <w:rPr>
+                            <w:noProof/>
+                          </w:rPr>
+                          <w:t>7</w:t>
+                        </w:r>
+                      </w:fldSimple>
                       <w:r>
                         <w:t>: Đọc dữ liệu XML</w:t>
                       </w:r>
@@ -17365,24 +17501,14 @@
                             <w:r>
                               <w:t xml:space="preserve">Hình </w:t>
                             </w:r>
-                            <w:r>
-                              <w:fldChar w:fldCharType="begin"/>
-                            </w:r>
-                            <w:r>
-                              <w:instrText xml:space="preserve"> SEQ Hình \* ARABIC </w:instrText>
-                            </w:r>
-                            <w:r>
-                              <w:fldChar w:fldCharType="separate"/>
-                            </w:r>
-                            <w:r>
-                              <w:rPr>
-                                <w:noProof/>
-                              </w:rPr>
-                              <w:t>8</w:t>
-                            </w:r>
-                            <w:r>
-                              <w:fldChar w:fldCharType="end"/>
-                            </w:r>
+                            <w:fldSimple w:instr=" SEQ Hình \* ARABIC ">
+                              <w:r>
+                                <w:rPr>
+                                  <w:noProof/>
+                                </w:rPr>
+                                <w:t>8</w:t>
+                              </w:r>
+                            </w:fldSimple>
                             <w:r>
                               <w:t>: Thuật toán loang và viếng thăm một điểm</w:t>
                             </w:r>
@@ -17421,24 +17547,14 @@
                       <w:r>
                         <w:t xml:space="preserve">Hình </w:t>
                       </w:r>
-                      <w:r>
-                        <w:fldChar w:fldCharType="begin"/>
-                      </w:r>
-                      <w:r>
-                        <w:instrText xml:space="preserve"> SEQ Hình \* ARABIC </w:instrText>
-                      </w:r>
-                      <w:r>
-                        <w:fldChar w:fldCharType="separate"/>
-                      </w:r>
-                      <w:r>
-                        <w:rPr>
-                          <w:noProof/>
-                        </w:rPr>
-                        <w:t>8</w:t>
-                      </w:r>
-                      <w:r>
-                        <w:fldChar w:fldCharType="end"/>
-                      </w:r>
+                      <w:fldSimple w:instr=" SEQ Hình \* ARABIC ">
+                        <w:r>
+                          <w:rPr>
+                            <w:noProof/>
+                          </w:rPr>
+                          <w:t>8</w:t>
+                        </w:r>
+                      </w:fldSimple>
                       <w:r>
                         <w:t>: Thuật toán loang và viếng thăm một điểm</w:t>
                       </w:r>
@@ -17621,24 +17737,14 @@
                             <w:r>
                               <w:t xml:space="preserve">Hình </w:t>
                             </w:r>
-                            <w:r>
-                              <w:fldChar w:fldCharType="begin"/>
-                            </w:r>
-                            <w:r>
-                              <w:instrText xml:space="preserve"> SEQ Hình \* ARABIC </w:instrText>
-                            </w:r>
-                            <w:r>
-                              <w:fldChar w:fldCharType="separate"/>
-                            </w:r>
-                            <w:r>
-                              <w:rPr>
-                                <w:noProof/>
-                              </w:rPr>
-                              <w:t>9</w:t>
-                            </w:r>
-                            <w:r>
-                              <w:fldChar w:fldCharType="end"/>
-                            </w:r>
+                            <w:fldSimple w:instr=" SEQ Hình \* ARABIC ">
+                              <w:r>
+                                <w:rPr>
+                                  <w:noProof/>
+                                </w:rPr>
+                                <w:t>9</w:t>
+                              </w:r>
+                            </w:fldSimple>
                             <w:r>
                               <w:t>: Tạo gói câu hỏi theo tọa độ người chơi</w:t>
                             </w:r>
@@ -17677,24 +17783,14 @@
                       <w:r>
                         <w:t xml:space="preserve">Hình </w:t>
                       </w:r>
-                      <w:r>
-                        <w:fldChar w:fldCharType="begin"/>
-                      </w:r>
-                      <w:r>
-                        <w:instrText xml:space="preserve"> SEQ Hình \* ARABIC </w:instrText>
-                      </w:r>
-                      <w:r>
-                        <w:fldChar w:fldCharType="separate"/>
-                      </w:r>
-                      <w:r>
-                        <w:rPr>
-                          <w:noProof/>
-                        </w:rPr>
-                        <w:t>9</w:t>
-                      </w:r>
-                      <w:r>
-                        <w:fldChar w:fldCharType="end"/>
-                      </w:r>
+                      <w:fldSimple w:instr=" SEQ Hình \* ARABIC ">
+                        <w:r>
+                          <w:rPr>
+                            <w:noProof/>
+                          </w:rPr>
+                          <w:t>9</w:t>
+                        </w:r>
+                      </w:fldSimple>
                       <w:r>
                         <w:t>: Tạo gói câu hỏi theo tọa độ người chơi</w:t>
                       </w:r>
@@ -17808,24 +17904,14 @@
       <w:r>
         <w:t xml:space="preserve">Hình </w:t>
       </w:r>
-      <w:r>
-        <w:fldChar w:fldCharType="begin"/>
-      </w:r>
-      <w:r>
-        <w:instrText xml:space="preserve"> SEQ Hình \* ARABIC </w:instrText>
-      </w:r>
-      <w:r>
-        <w:fldChar w:fldCharType="separate"/>
-      </w:r>
-      <w:r>
-        <w:rPr>
-          <w:noProof/>
-        </w:rPr>
-        <w:t>10</w:t>
-      </w:r>
-      <w:r>
-        <w:fldChar w:fldCharType="end"/>
-      </w:r>
+      <w:fldSimple w:instr=" SEQ Hình \* ARABIC ">
+        <w:r>
+          <w:rPr>
+            <w:noProof/>
+          </w:rPr>
+          <w:t>10</w:t>
+        </w:r>
+      </w:fldSimple>
       <w:r>
         <w:t>: Tạo Game Service</w:t>
       </w:r>
@@ -17907,24 +17993,14 @@
       <w:r>
         <w:t xml:space="preserve">Hình </w:t>
       </w:r>
-      <w:r>
-        <w:fldChar w:fldCharType="begin"/>
-      </w:r>
-      <w:r>
-        <w:instrText xml:space="preserve"> SEQ Hình \* ARABIC </w:instrText>
-      </w:r>
-      <w:r>
-        <w:fldChar w:fldCharType="separate"/>
-      </w:r>
-      <w:r>
-        <w:rPr>
-          <w:noProof/>
-        </w:rPr>
-        <w:t>11</w:t>
-      </w:r>
-      <w:r>
-        <w:fldChar w:fldCharType="end"/>
-      </w:r>
+      <w:fldSimple w:instr=" SEQ Hình \* ARABIC ">
+        <w:r>
+          <w:rPr>
+            <w:noProof/>
+          </w:rPr>
+          <w:t>11</w:t>
+        </w:r>
+      </w:fldSimple>
       <w:r>
         <w:t>: Liên kết Game Service với ứng dụng</w:t>
       </w:r>
@@ -18116,24 +18192,14 @@
       <w:r>
         <w:t xml:space="preserve">Hình </w:t>
       </w:r>
-      <w:r>
-        <w:fldChar w:fldCharType="begin"/>
-      </w:r>
-      <w:r>
-        <w:instrText xml:space="preserve"> SEQ Hình \* ARABIC </w:instrText>
-      </w:r>
-      <w:r>
-        <w:fldChar w:fldCharType="separate"/>
-      </w:r>
-      <w:r>
-        <w:rPr>
-          <w:noProof/>
-        </w:rPr>
-        <w:t>12</w:t>
-      </w:r>
-      <w:r>
-        <w:fldChar w:fldCharType="end"/>
-      </w:r>
+      <w:fldSimple w:instr=" SEQ Hình \* ARABIC ">
+        <w:r>
+          <w:rPr>
+            <w:noProof/>
+          </w:rPr>
+          <w:t>12</w:t>
+        </w:r>
+      </w:fldSimple>
       <w:r>
         <w:t>: Đăng ký Certificate Fingerprint</w:t>
       </w:r>
@@ -18182,28 +18248,87 @@
     </w:p>
     <w:p>
       <w:r>
-        <w:t>Trong tương lai, chúng tôi sẽ tiếp tục phát triển đồ án này theo nhiều khía cạnh. Thứ nhất, tiếp tục tìm hiểu…</w:t>
-      </w:r>
+        <w:t>Trong tương lai, chúng tôi sẽ tiếp tục phát triển đồ án này theo nhiều khía cạnh. Thứ nhất, tiếp tục tìm hiể</w:t>
+      </w:r>
+      <w:r>
+        <w:t>u</w:t>
+      </w:r>
+      <w:r>
+        <w:t xml:space="preserve"> </w:t>
+      </w:r>
+      <w:r>
+        <w:t xml:space="preserve">về lập trình Android sử dụng ngôn ngữ Java </w:t>
+      </w:r>
+      <w:r>
+        <w:t xml:space="preserve">cùng các kỹ thuật nâng cao. Để phù hợp với xu thế phát triển ứng dụng Android, chúng tôi đề xuất thay thế dần </w:t>
+      </w:r>
+      <w:r>
+        <w:t>mã nguồn Java cũ đã phát triển để sử dụng ngôn ngữ Kotlin,  vì trong tương lai</w:t>
+      </w:r>
+      <w:r>
+        <w:t>,</w:t>
+      </w:r>
+      <w:r>
+        <w:t xml:space="preserve"> Kotlin sẽ được Google hỗ trợ rất nhiều để phát triển ứng dụng Andro</w:t>
+      </w:r>
+      <w:r>
+        <w:t>id, kèm theo</w:t>
+      </w:r>
+      <w:r>
+        <w:t xml:space="preserve"> đó là</w:t>
+      </w:r>
+      <w:r>
+        <w:t xml:space="preserve"> nhiều tiện lợi trong quá trình phát triển</w:t>
+      </w:r>
+      <w:r>
+        <w:t>,</w:t>
+      </w:r>
+      <w:r>
+        <w:t xml:space="preserve"> tăng hiệu năng đáng kể</w:t>
+      </w:r>
+      <w:r>
+        <w:t xml:space="preserve"> cho ứng dụng. Thứ hai, về ứng dụng, chúng tôi tiếp tục</w:t>
+      </w:r>
+      <w:r>
+        <w:t xml:space="preserve"> phát triển</w:t>
+      </w:r>
+      <w:r>
+        <w:t xml:space="preserve"> thêm những chức năng mới để nó ngày một</w:t>
+      </w:r>
+      <w:r>
+        <w:t xml:space="preserve"> hay hơn và hấp dẫn người chơi trên toàn thế giới. Để được như vậy, chúng tôi sẽ thiết kế, cải thiện giao diện</w:t>
+      </w:r>
+      <w:r>
+        <w:t xml:space="preserve"> theo hướng hiện đại. Hỗ trợ </w:t>
+      </w:r>
+      <w:r>
+        <w:t>chơi nhiều người</w:t>
+      </w:r>
+      <w:r>
+        <w:t>,…</w:t>
+      </w:r>
+      <w:bookmarkStart w:id="51" w:name="_GoBack"/>
+      <w:bookmarkEnd w:id="51"/>
     </w:p>
     <w:p>
       <w:pPr>
         <w:pStyle w:val="Heading1"/>
       </w:pPr>
-      <w:bookmarkStart w:id="51" w:name="_Toc517041319"/>
+      <w:bookmarkStart w:id="52" w:name="_Toc517041319"/>
       <w:r>
         <w:t>TỔNG KẾT</w:t>
       </w:r>
-      <w:bookmarkEnd w:id="51"/>
+      <w:bookmarkEnd w:id="52"/>
     </w:p>
     <w:p>
       <w:pPr>
         <w:pStyle w:val="Heading1"/>
       </w:pPr>
-      <w:bookmarkStart w:id="52" w:name="_Toc517041320"/>
+      <w:bookmarkStart w:id="53" w:name="_Toc517041320"/>
       <w:r>
         <w:t>PHỤ LỤC</w:t>
       </w:r>
-      <w:bookmarkEnd w:id="52"/>
+      <w:bookmarkEnd w:id="53"/>
     </w:p>
     <w:p>
       <w:pPr>
@@ -18212,8 +18337,6 @@
       <w:r>
         <w:t>TÀI LIỆU THAM KHẢO</w:t>
       </w:r>
-      <w:bookmarkStart w:id="53" w:name="_GoBack"/>
-      <w:bookmarkEnd w:id="53"/>
     </w:p>
     <w:sectPr>
       <w:headerReference w:type="default" r:id="rId37"/>
@@ -18229,7 +18352,7 @@
 </file>
 
 <file path=word/endnotes.xml><?xml version="1.0" encoding="utf-8"?>
-<w:endnotes xmlns:wpc="http://schemas.microsoft.com/office/word/2010/wordprocessingCanvas" xmlns:cx="http://schemas.microsoft.com/office/drawing/2014/chartex" xmlns:mc="http://schemas.openxmlformats.org/markup-compatibility/2006" xmlns:o="urn:schemas-microsoft-com:office:office" xmlns:r="http://schemas.openxmlformats.org/officeDocument/2006/relationships" xmlns:m="http://schemas.openxmlformats.org/officeDocument/2006/math" xmlns:v="urn:schemas-microsoft-com:vml" xmlns:wp14="http://schemas.microsoft.com/office/word/2010/wordprocessingDrawing" xmlns:wp="http://schemas.openxmlformats.org/drawingml/2006/wordprocessingDrawing" xmlns:w10="urn:schemas-microsoft-com:office:word" xmlns:w="http://schemas.openxmlformats.org/wordprocessingml/2006/main" xmlns:w14="http://schemas.microsoft.com/office/word/2010/wordml" xmlns:w15="http://schemas.microsoft.com/office/word/2012/wordml" xmlns:w16se="http://schemas.microsoft.com/office/word/2015/wordml/symex" xmlns:wpg="http://schemas.microsoft.com/office/word/2010/wordprocessingGroup" xmlns:wpi="http://schemas.microsoft.com/office/word/2010/wordprocessingInk" xmlns:wne="http://schemas.microsoft.com/office/word/2006/wordml" xmlns:wps="http://schemas.microsoft.com/office/word/2010/wordprocessingShape" mc:Ignorable="w14 w15 w16se wp14">
+<w:endnotes xmlns:wpc="http://schemas.microsoft.com/office/word/2010/wordprocessingCanvas" xmlns:cx="http://schemas.microsoft.com/office/drawing/2014/chartex" xmlns:cx1="http://schemas.microsoft.com/office/drawing/2015/9/8/chartex" xmlns:cx2="http://schemas.microsoft.com/office/drawing/2015/10/21/chartex" xmlns:cx3="http://schemas.microsoft.com/office/drawing/2016/5/9/chartex" xmlns:cx4="http://schemas.microsoft.com/office/drawing/2016/5/10/chartex" xmlns:cx5="http://schemas.microsoft.com/office/drawing/2016/5/11/chartex" xmlns:cx6="http://schemas.microsoft.com/office/drawing/2016/5/12/chartex" xmlns:cx7="http://schemas.microsoft.com/office/drawing/2016/5/13/chartex" xmlns:cx8="http://schemas.microsoft.com/office/drawing/2016/5/14/chartex" xmlns:mc="http://schemas.openxmlformats.org/markup-compatibility/2006" xmlns:aink="http://schemas.microsoft.com/office/drawing/2016/ink" xmlns:am3d="http://schemas.microsoft.com/office/drawing/2017/model3d" xmlns:o="urn:schemas-microsoft-com:office:office" xmlns:r="http://schemas.openxmlformats.org/officeDocument/2006/relationships" xmlns:m="http://schemas.openxmlformats.org/officeDocument/2006/math" xmlns:v="urn:schemas-microsoft-com:vml" xmlns:wp14="http://schemas.microsoft.com/office/word/2010/wordprocessingDrawing" xmlns:wp="http://schemas.openxmlformats.org/drawingml/2006/wordprocessingDrawing" xmlns:w10="urn:schemas-microsoft-com:office:word" xmlns:w="http://schemas.openxmlformats.org/wordprocessingml/2006/main" xmlns:w14="http://schemas.microsoft.com/office/word/2010/wordml" xmlns:w15="http://schemas.microsoft.com/office/word/2012/wordml" xmlns:w16cid="http://schemas.microsoft.com/office/word/2016/wordml/cid" xmlns:w16se="http://schemas.microsoft.com/office/word/2015/wordml/symex" xmlns:wpg="http://schemas.microsoft.com/office/word/2010/wordprocessingGroup" xmlns:wpi="http://schemas.microsoft.com/office/word/2010/wordprocessingInk" xmlns:wne="http://schemas.microsoft.com/office/word/2006/wordml" xmlns:wps="http://schemas.microsoft.com/office/word/2010/wordprocessingShape" mc:Ignorable="w14 w15 w16se w16cid wp14">
   <w:endnote w:type="separator" w:id="-1">
     <w:p>
       <w:r>
@@ -18248,7 +18371,7 @@
 </file>
 
 <file path=word/footer1.xml><?xml version="1.0" encoding="utf-8"?>
-<w:ftr xmlns:wpc="http://schemas.microsoft.com/office/word/2010/wordprocessingCanvas" xmlns:cx="http://schemas.microsoft.com/office/drawing/2014/chartex" xmlns:mc="http://schemas.openxmlformats.org/markup-compatibility/2006" xmlns:o="urn:schemas-microsoft-com:office:office" xmlns:r="http://schemas.openxmlformats.org/officeDocument/2006/relationships" xmlns:m="http://schemas.openxmlformats.org/officeDocument/2006/math" xmlns:v="urn:schemas-microsoft-com:vml" xmlns:wp14="http://schemas.microsoft.com/office/word/2010/wordprocessingDrawing" xmlns:wp="http://schemas.openxmlformats.org/drawingml/2006/wordprocessingDrawing" xmlns:w10="urn:schemas-microsoft-com:office:word" xmlns:w="http://schemas.openxmlformats.org/wordprocessingml/2006/main" xmlns:w14="http://schemas.microsoft.com/office/word/2010/wordml" xmlns:w15="http://schemas.microsoft.com/office/word/2012/wordml" xmlns:w16se="http://schemas.microsoft.com/office/word/2015/wordml/symex" xmlns:wpg="http://schemas.microsoft.com/office/word/2010/wordprocessingGroup" xmlns:wpi="http://schemas.microsoft.com/office/word/2010/wordprocessingInk" xmlns:wne="http://schemas.microsoft.com/office/word/2006/wordml" xmlns:wps="http://schemas.microsoft.com/office/word/2010/wordprocessingShape" mc:Ignorable="w14 w15 w16se wp14">
+<w:ftr xmlns:wpc="http://schemas.microsoft.com/office/word/2010/wordprocessingCanvas" xmlns:cx="http://schemas.microsoft.com/office/drawing/2014/chartex" xmlns:cx1="http://schemas.microsoft.com/office/drawing/2015/9/8/chartex" xmlns:cx2="http://schemas.microsoft.com/office/drawing/2015/10/21/chartex" xmlns:cx3="http://schemas.microsoft.com/office/drawing/2016/5/9/chartex" xmlns:cx4="http://schemas.microsoft.com/office/drawing/2016/5/10/chartex" xmlns:cx5="http://schemas.microsoft.com/office/drawing/2016/5/11/chartex" xmlns:cx6="http://schemas.microsoft.com/office/drawing/2016/5/12/chartex" xmlns:cx7="http://schemas.microsoft.com/office/drawing/2016/5/13/chartex" xmlns:cx8="http://schemas.microsoft.com/office/drawing/2016/5/14/chartex" xmlns:mc="http://schemas.openxmlformats.org/markup-compatibility/2006" xmlns:aink="http://schemas.microsoft.com/office/drawing/2016/ink" xmlns:am3d="http://schemas.microsoft.com/office/drawing/2017/model3d" xmlns:o="urn:schemas-microsoft-com:office:office" xmlns:r="http://schemas.openxmlformats.org/officeDocument/2006/relationships" xmlns:m="http://schemas.openxmlformats.org/officeDocument/2006/math" xmlns:v="urn:schemas-microsoft-com:vml" xmlns:wp14="http://schemas.microsoft.com/office/word/2010/wordprocessingDrawing" xmlns:wp="http://schemas.openxmlformats.org/drawingml/2006/wordprocessingDrawing" xmlns:w10="urn:schemas-microsoft-com:office:word" xmlns:w="http://schemas.openxmlformats.org/wordprocessingml/2006/main" xmlns:w14="http://schemas.microsoft.com/office/word/2010/wordml" xmlns:w15="http://schemas.microsoft.com/office/word/2012/wordml" xmlns:w16cid="http://schemas.microsoft.com/office/word/2016/wordml/cid" xmlns:w16se="http://schemas.microsoft.com/office/word/2015/wordml/symex" xmlns:wpg="http://schemas.microsoft.com/office/word/2010/wordprocessingGroup" xmlns:wpi="http://schemas.microsoft.com/office/word/2010/wordprocessingInk" xmlns:wne="http://schemas.microsoft.com/office/word/2006/wordml" xmlns:wps="http://schemas.microsoft.com/office/word/2010/wordprocessingShape" mc:Ignorable="w14 w15 w16se w16cid wp14">
   <w:p>
     <w:pPr>
       <w:pStyle w:val="Footer"/>
@@ -18307,7 +18430,7 @@
 </file>
 
 <file path=word/footnotes.xml><?xml version="1.0" encoding="utf-8"?>
-<w:footnotes xmlns:wpc="http://schemas.microsoft.com/office/word/2010/wordprocessingCanvas" xmlns:cx="http://schemas.microsoft.com/office/drawing/2014/chartex" xmlns:mc="http://schemas.openxmlformats.org/markup-compatibility/2006" xmlns:o="urn:schemas-microsoft-com:office:office" xmlns:r="http://schemas.openxmlformats.org/officeDocument/2006/relationships" xmlns:m="http://schemas.openxmlformats.org/officeDocument/2006/math" xmlns:v="urn:schemas-microsoft-com:vml" xmlns:wp14="http://schemas.microsoft.com/office/word/2010/wordprocessingDrawing" xmlns:wp="http://schemas.openxmlformats.org/drawingml/2006/wordprocessingDrawing" xmlns:w10="urn:schemas-microsoft-com:office:word" xmlns:w="http://schemas.openxmlformats.org/wordprocessingml/2006/main" xmlns:w14="http://schemas.microsoft.com/office/word/2010/wordml" xmlns:w15="http://schemas.microsoft.com/office/word/2012/wordml" xmlns:w16se="http://schemas.microsoft.com/office/word/2015/wordml/symex" xmlns:wpg="http://schemas.microsoft.com/office/word/2010/wordprocessingGroup" xmlns:wpi="http://schemas.microsoft.com/office/word/2010/wordprocessingInk" xmlns:wne="http://schemas.microsoft.com/office/word/2006/wordml" xmlns:wps="http://schemas.microsoft.com/office/word/2010/wordprocessingShape" mc:Ignorable="w14 w15 w16se wp14">
+<w:footnotes xmlns:wpc="http://schemas.microsoft.com/office/word/2010/wordprocessingCanvas" xmlns:cx="http://schemas.microsoft.com/office/drawing/2014/chartex" xmlns:cx1="http://schemas.microsoft.com/office/drawing/2015/9/8/chartex" xmlns:cx2="http://schemas.microsoft.com/office/drawing/2015/10/21/chartex" xmlns:cx3="http://schemas.microsoft.com/office/drawing/2016/5/9/chartex" xmlns:cx4="http://schemas.microsoft.com/office/drawing/2016/5/10/chartex" xmlns:cx5="http://schemas.microsoft.com/office/drawing/2016/5/11/chartex" xmlns:cx6="http://schemas.microsoft.com/office/drawing/2016/5/12/chartex" xmlns:cx7="http://schemas.microsoft.com/office/drawing/2016/5/13/chartex" xmlns:cx8="http://schemas.microsoft.com/office/drawing/2016/5/14/chartex" xmlns:mc="http://schemas.openxmlformats.org/markup-compatibility/2006" xmlns:aink="http://schemas.microsoft.com/office/drawing/2016/ink" xmlns:am3d="http://schemas.microsoft.com/office/drawing/2017/model3d" xmlns:o="urn:schemas-microsoft-com:office:office" xmlns:r="http://schemas.openxmlformats.org/officeDocument/2006/relationships" xmlns:m="http://schemas.openxmlformats.org/officeDocument/2006/math" xmlns:v="urn:schemas-microsoft-com:vml" xmlns:wp14="http://schemas.microsoft.com/office/word/2010/wordprocessingDrawing" xmlns:wp="http://schemas.openxmlformats.org/drawingml/2006/wordprocessingDrawing" xmlns:w10="urn:schemas-microsoft-com:office:word" xmlns:w="http://schemas.openxmlformats.org/wordprocessingml/2006/main" xmlns:w14="http://schemas.microsoft.com/office/word/2010/wordml" xmlns:w15="http://schemas.microsoft.com/office/word/2012/wordml" xmlns:w16cid="http://schemas.microsoft.com/office/word/2016/wordml/cid" xmlns:w16se="http://schemas.microsoft.com/office/word/2015/wordml/symex" xmlns:wpg="http://schemas.microsoft.com/office/word/2010/wordprocessingGroup" xmlns:wpi="http://schemas.microsoft.com/office/word/2010/wordprocessingInk" xmlns:wne="http://schemas.microsoft.com/office/word/2006/wordml" xmlns:wps="http://schemas.microsoft.com/office/word/2010/wordprocessingShape" mc:Ignorable="w14 w15 w16se w16cid wp14">
   <w:footnote w:type="separator" w:id="-1">
     <w:p>
       <w:r>
@@ -18326,7 +18449,7 @@
 </file>
 
 <file path=word/header1.xml><?xml version="1.0" encoding="utf-8"?>
-<w:hdr xmlns:wpc="http://schemas.microsoft.com/office/word/2010/wordprocessingCanvas" xmlns:cx="http://schemas.microsoft.com/office/drawing/2014/chartex" xmlns:mc="http://schemas.openxmlformats.org/markup-compatibility/2006" xmlns:o="urn:schemas-microsoft-com:office:office" xmlns:r="http://schemas.openxmlformats.org/officeDocument/2006/relationships" xmlns:m="http://schemas.openxmlformats.org/officeDocument/2006/math" xmlns:v="urn:schemas-microsoft-com:vml" xmlns:wp14="http://schemas.microsoft.com/office/word/2010/wordprocessingDrawing" xmlns:wp="http://schemas.openxmlformats.org/drawingml/2006/wordprocessingDrawing" xmlns:w10="urn:schemas-microsoft-com:office:word" xmlns:w="http://schemas.openxmlformats.org/wordprocessingml/2006/main" xmlns:w14="http://schemas.microsoft.com/office/word/2010/wordml" xmlns:w15="http://schemas.microsoft.com/office/word/2012/wordml" xmlns:w16se="http://schemas.microsoft.com/office/word/2015/wordml/symex" xmlns:wpg="http://schemas.microsoft.com/office/word/2010/wordprocessingGroup" xmlns:wpi="http://schemas.microsoft.com/office/word/2010/wordprocessingInk" xmlns:wne="http://schemas.microsoft.com/office/word/2006/wordml" xmlns:wps="http://schemas.microsoft.com/office/word/2010/wordprocessingShape" mc:Ignorable="w14 w15 w16se wp14">
+<w:hdr xmlns:wpc="http://schemas.microsoft.com/office/word/2010/wordprocessingCanvas" xmlns:cx="http://schemas.microsoft.com/office/drawing/2014/chartex" xmlns:cx1="http://schemas.microsoft.com/office/drawing/2015/9/8/chartex" xmlns:cx2="http://schemas.microsoft.com/office/drawing/2015/10/21/chartex" xmlns:cx3="http://schemas.microsoft.com/office/drawing/2016/5/9/chartex" xmlns:cx4="http://schemas.microsoft.com/office/drawing/2016/5/10/chartex" xmlns:cx5="http://schemas.microsoft.com/office/drawing/2016/5/11/chartex" xmlns:cx6="http://schemas.microsoft.com/office/drawing/2016/5/12/chartex" xmlns:cx7="http://schemas.microsoft.com/office/drawing/2016/5/13/chartex" xmlns:cx8="http://schemas.microsoft.com/office/drawing/2016/5/14/chartex" xmlns:mc="http://schemas.openxmlformats.org/markup-compatibility/2006" xmlns:aink="http://schemas.microsoft.com/office/drawing/2016/ink" xmlns:am3d="http://schemas.microsoft.com/office/drawing/2017/model3d" xmlns:o="urn:schemas-microsoft-com:office:office" xmlns:r="http://schemas.openxmlformats.org/officeDocument/2006/relationships" xmlns:m="http://schemas.openxmlformats.org/officeDocument/2006/math" xmlns:v="urn:schemas-microsoft-com:vml" xmlns:wp14="http://schemas.microsoft.com/office/word/2010/wordprocessingDrawing" xmlns:wp="http://schemas.openxmlformats.org/drawingml/2006/wordprocessingDrawing" xmlns:w10="urn:schemas-microsoft-com:office:word" xmlns:w="http://schemas.openxmlformats.org/wordprocessingml/2006/main" xmlns:w14="http://schemas.microsoft.com/office/word/2010/wordml" xmlns:w15="http://schemas.microsoft.com/office/word/2012/wordml" xmlns:w16cid="http://schemas.microsoft.com/office/word/2016/wordml/cid" xmlns:w16se="http://schemas.microsoft.com/office/word/2015/wordml/symex" xmlns:wpg="http://schemas.microsoft.com/office/word/2010/wordprocessingGroup" xmlns:wpi="http://schemas.microsoft.com/office/word/2010/wordprocessingInk" xmlns:wne="http://schemas.microsoft.com/office/word/2006/wordml" xmlns:wps="http://schemas.microsoft.com/office/word/2010/wordprocessingShape" mc:Ignorable="w14 w15 w16se w16cid wp14">
   <w:p>
     <w:pPr>
       <w:pStyle w:val="Header"/>
@@ -18339,7 +18462,7 @@
 </file>
 
 <file path=word/numbering.xml><?xml version="1.0" encoding="utf-8"?>
-<w:numbering xmlns:wpc="http://schemas.microsoft.com/office/word/2010/wordprocessingCanvas" xmlns:cx="http://schemas.microsoft.com/office/drawing/2014/chartex" xmlns:mc="http://schemas.openxmlformats.org/markup-compatibility/2006" xmlns:o="urn:schemas-microsoft-com:office:office" xmlns:r="http://schemas.openxmlformats.org/officeDocument/2006/relationships" xmlns:m="http://schemas.openxmlformats.org/officeDocument/2006/math" xmlns:v="urn:schemas-microsoft-com:vml" xmlns:wp14="http://schemas.microsoft.com/office/word/2010/wordprocessingDrawing" xmlns:wp="http://schemas.openxmlformats.org/drawingml/2006/wordprocessingDrawing" xmlns:w10="urn:schemas-microsoft-com:office:word" xmlns:w="http://schemas.openxmlformats.org/wordprocessingml/2006/main" xmlns:w14="http://schemas.microsoft.com/office/word/2010/wordml" xmlns:w15="http://schemas.microsoft.com/office/word/2012/wordml" xmlns:w16se="http://schemas.microsoft.com/office/word/2015/wordml/symex" xmlns:wpg="http://schemas.microsoft.com/office/word/2010/wordprocessingGroup" xmlns:wpi="http://schemas.microsoft.com/office/word/2010/wordprocessingInk" xmlns:wne="http://schemas.microsoft.com/office/word/2006/wordml" xmlns:wps="http://schemas.microsoft.com/office/word/2010/wordprocessingShape" mc:Ignorable="w14 w15 w16se wp14">
+<w:numbering xmlns:wpc="http://schemas.microsoft.com/office/word/2010/wordprocessingCanvas" xmlns:cx="http://schemas.microsoft.com/office/drawing/2014/chartex" xmlns:cx1="http://schemas.microsoft.com/office/drawing/2015/9/8/chartex" xmlns:cx2="http://schemas.microsoft.com/office/drawing/2015/10/21/chartex" xmlns:cx3="http://schemas.microsoft.com/office/drawing/2016/5/9/chartex" xmlns:cx4="http://schemas.microsoft.com/office/drawing/2016/5/10/chartex" xmlns:cx5="http://schemas.microsoft.com/office/drawing/2016/5/11/chartex" xmlns:cx6="http://schemas.microsoft.com/office/drawing/2016/5/12/chartex" xmlns:cx7="http://schemas.microsoft.com/office/drawing/2016/5/13/chartex" xmlns:cx8="http://schemas.microsoft.com/office/drawing/2016/5/14/chartex" xmlns:mc="http://schemas.openxmlformats.org/markup-compatibility/2006" xmlns:aink="http://schemas.microsoft.com/office/drawing/2016/ink" xmlns:am3d="http://schemas.microsoft.com/office/drawing/2017/model3d" xmlns:o="urn:schemas-microsoft-com:office:office" xmlns:r="http://schemas.openxmlformats.org/officeDocument/2006/relationships" xmlns:m="http://schemas.openxmlformats.org/officeDocument/2006/math" xmlns:v="urn:schemas-microsoft-com:vml" xmlns:wp14="http://schemas.microsoft.com/office/word/2010/wordprocessingDrawing" xmlns:wp="http://schemas.openxmlformats.org/drawingml/2006/wordprocessingDrawing" xmlns:w10="urn:schemas-microsoft-com:office:word" xmlns:w="http://schemas.openxmlformats.org/wordprocessingml/2006/main" xmlns:w14="http://schemas.microsoft.com/office/word/2010/wordml" xmlns:w15="http://schemas.microsoft.com/office/word/2012/wordml" xmlns:w16cid="http://schemas.microsoft.com/office/word/2016/wordml/cid" xmlns:w16se="http://schemas.microsoft.com/office/word/2015/wordml/symex" xmlns:wpg="http://schemas.microsoft.com/office/word/2010/wordprocessingGroup" xmlns:wpi="http://schemas.microsoft.com/office/word/2010/wordprocessingInk" xmlns:wne="http://schemas.microsoft.com/office/word/2006/wordml" xmlns:wps="http://schemas.microsoft.com/office/word/2010/wordprocessingShape" mc:Ignorable="w14 w15 w16se w16cid wp14">
   <w:abstractNum w:abstractNumId="0" w15:restartNumberingAfterBreak="0">
     <w:nsid w:val="03DC39C9"/>
     <w:multiLevelType w:val="multilevel"/>
@@ -19556,7 +19679,7 @@
 </file>
 
 <file path=word/styles.xml><?xml version="1.0" encoding="utf-8"?>
-<w:styles xmlns:mc="http://schemas.openxmlformats.org/markup-compatibility/2006" xmlns:r="http://schemas.openxmlformats.org/officeDocument/2006/relationships" xmlns:w="http://schemas.openxmlformats.org/wordprocessingml/2006/main" xmlns:w14="http://schemas.microsoft.com/office/word/2010/wordml" xmlns:w15="http://schemas.microsoft.com/office/word/2012/wordml" xmlns:w16se="http://schemas.microsoft.com/office/word/2015/wordml/symex" mc:Ignorable="w14 w15 w16se">
+<w:styles xmlns:mc="http://schemas.openxmlformats.org/markup-compatibility/2006" xmlns:r="http://schemas.openxmlformats.org/officeDocument/2006/relationships" xmlns:w="http://schemas.openxmlformats.org/wordprocessingml/2006/main" xmlns:w14="http://schemas.microsoft.com/office/word/2010/wordml" xmlns:w15="http://schemas.microsoft.com/office/word/2012/wordml" xmlns:w16cid="http://schemas.microsoft.com/office/word/2016/wordml/cid" xmlns:w16se="http://schemas.microsoft.com/office/word/2015/wordml/symex" mc:Ignorable="w14 w15 w16se w16cid">
   <w:docDefaults>
     <w:rPrDefault>
       <w:rPr>
@@ -19572,7 +19695,7 @@
       </w:pPr>
     </w:pPrDefault>
   </w:docDefaults>
-  <w:latentStyles w:defLockedState="0" w:defUIPriority="99" w:defSemiHidden="0" w:defUnhideWhenUsed="0" w:defQFormat="0" w:count="371">
+  <w:latentStyles w:defLockedState="0" w:defUIPriority="99" w:defSemiHidden="0" w:defUnhideWhenUsed="0" w:defQFormat="0" w:count="375">
     <w:lsdException w:name="Normal" w:uiPriority="0" w:qFormat="1"/>
     <w:lsdException w:name="heading 1" w:uiPriority="0" w:qFormat="1"/>
     <w:lsdException w:name="heading 2" w:semiHidden="1" w:uiPriority="9" w:unhideWhenUsed="1" w:qFormat="1"/>
@@ -19678,7 +19801,6 @@
     <w:lsdException w:name="HTML Sample" w:semiHidden="1" w:unhideWhenUsed="1"/>
     <w:lsdException w:name="HTML Typewriter" w:semiHidden="1" w:unhideWhenUsed="1"/>
     <w:lsdException w:name="HTML Variable" w:semiHidden="1" w:unhideWhenUsed="1"/>
-    <w:lsdException w:name="Normal Table" w:semiHidden="1" w:unhideWhenUsed="1"/>
     <w:lsdException w:name="annotation subject" w:semiHidden="1" w:unhideWhenUsed="1"/>
     <w:lsdException w:name="No List" w:semiHidden="1" w:unhideWhenUsed="1"/>
     <w:lsdException w:name="Outline List 1" w:semiHidden="1" w:unhideWhenUsed="1"/>
@@ -19722,10 +19844,8 @@
     <w:lsdException w:name="Table Elegant" w:semiHidden="1" w:unhideWhenUsed="1"/>
     <w:lsdException w:name="Table Professional" w:semiHidden="1" w:unhideWhenUsed="1"/>
     <w:lsdException w:name="Table Subtle 1" w:semiHidden="1" w:unhideWhenUsed="1"/>
-    <w:lsdException w:name="Table Subtle 2" w:semiHidden="1" w:unhideWhenUsed="1"/>
     <w:lsdException w:name="Table Web 1" w:semiHidden="1" w:unhideWhenUsed="1"/>
     <w:lsdException w:name="Table Web 2" w:semiHidden="1" w:unhideWhenUsed="1"/>
-    <w:lsdException w:name="Table Web 3" w:semiHidden="1" w:unhideWhenUsed="1"/>
     <w:lsdException w:name="Balloon Text" w:semiHidden="1" w:unhideWhenUsed="1"/>
     <w:lsdException w:name="Table Grid" w:uiPriority="39"/>
     <w:lsdException w:name="Table Theme" w:semiHidden="1" w:unhideWhenUsed="1"/>
@@ -19944,6 +20064,10 @@
     <w:lsdException w:name="List Table 5 Dark Accent 6" w:uiPriority="50"/>
     <w:lsdException w:name="List Table 6 Colorful Accent 6" w:uiPriority="51"/>
     <w:lsdException w:name="List Table 7 Colorful Accent 6" w:uiPriority="52"/>
+    <w:lsdException w:name="Mention" w:semiHidden="1" w:unhideWhenUsed="1"/>
+    <w:lsdException w:name="Smart Hyperlink" w:semiHidden="1" w:unhideWhenUsed="1"/>
+    <w:lsdException w:name="Hashtag" w:semiHidden="1" w:unhideWhenUsed="1"/>
+    <w:lsdException w:name="Unresolved Mention" w:semiHidden="1" w:unhideWhenUsed="1"/>
   </w:latentStyles>
   <w:style w:type="paragraph" w:default="1" w:styleId="Normal">
     <w:name w:val="Normal"/>
@@ -20896,7 +21020,7 @@
 </file>
 
 <file path=customXml/itemProps1.xml><?xml version="1.0" encoding="utf-8"?>
-<ds:datastoreItem xmlns:ds="http://schemas.openxmlformats.org/officeDocument/2006/customXml" ds:itemID="{BB1FEB63-5187-4CC8-9003-26DD79D2F948}">
+<ds:datastoreItem xmlns:ds="http://schemas.openxmlformats.org/officeDocument/2006/customXml" ds:itemID="{5B6B2489-06FB-4630-B095-8DC24F0D68B9}">
   <ds:schemaRefs>
     <ds:schemaRef ds:uri="http://schemas.openxmlformats.org/officeDocument/2006/bibliography"/>
   </ds:schemaRefs>

</xml_diff>